<commit_message>
mudei a cor do quinto paragrafo
</commit_message>
<xml_diff>
--- a/teste 1.docx
+++ b/teste 1.docx
@@ -20,8 +20,64 @@
           <w:szCs w:val="36"/>
           <w:lang w:val="pt-PT"/>
         </w:rPr>
-        <w:t>Teste de funcionamento do git e github para word</w:t>
+        <w:t xml:space="preserve">Teste de funcionamento do </w:t>
       </w:r>
+      <w:proofErr w:type="spellStart"/>
+      <w:r>
+        <w:rPr>
+          <w:b/>
+          <w:bCs/>
+          <w:sz w:val="36"/>
+          <w:szCs w:val="36"/>
+          <w:lang w:val="pt-PT"/>
+        </w:rPr>
+        <w:t>git</w:t>
+      </w:r>
+      <w:proofErr w:type="spellEnd"/>
+      <w:r>
+        <w:rPr>
+          <w:b/>
+          <w:bCs/>
+          <w:sz w:val="36"/>
+          <w:szCs w:val="36"/>
+          <w:lang w:val="pt-PT"/>
+        </w:rPr>
+        <w:t xml:space="preserve"> e </w:t>
+      </w:r>
+      <w:proofErr w:type="spellStart"/>
+      <w:r>
+        <w:rPr>
+          <w:b/>
+          <w:bCs/>
+          <w:sz w:val="36"/>
+          <w:szCs w:val="36"/>
+          <w:lang w:val="pt-PT"/>
+        </w:rPr>
+        <w:t>github</w:t>
+      </w:r>
+      <w:proofErr w:type="spellEnd"/>
+      <w:r>
+        <w:rPr>
+          <w:b/>
+          <w:bCs/>
+          <w:sz w:val="36"/>
+          <w:szCs w:val="36"/>
+          <w:lang w:val="pt-PT"/>
+        </w:rPr>
+        <w:t xml:space="preserve"> para </w:t>
+      </w:r>
+      <w:proofErr w:type="spellStart"/>
+      <w:r>
+        <w:rPr>
+          <w:b/>
+          <w:bCs/>
+          <w:sz w:val="36"/>
+          <w:szCs w:val="36"/>
+          <w:lang w:val="pt-PT"/>
+        </w:rPr>
+        <w:t>word</w:t>
+      </w:r>
+      <w:proofErr w:type="spellEnd"/>
     </w:p>
     <w:p>
       <w:pPr>
@@ -98,6 +154,7 @@
           <w:b/>
           <w:bCs/>
           <w:noProof/>
+          <w:color w:val="EE0000"/>
           <w:lang w:val="pt-PT"/>
         </w:rPr>
       </w:pPr>
@@ -106,6 +163,7 @@
           <w:b/>
           <w:bCs/>
           <w:noProof/>
+          <w:color w:val="EE0000"/>
           <w:lang w:val="en-GB"/>
         </w:rPr>
         <w:t xml:space="preserve">Donec blandit feugiat ligula. Donec hendrerit, felis et imperdiet euismod, purus ipsum pretium metus, in lacinia nulla nisl eget sapien. Donec ut est in lectus consequat consequat. Etiam eget dui. </w:t>
@@ -115,6 +173,7 @@
           <w:b/>
           <w:bCs/>
           <w:noProof/>
+          <w:color w:val="EE0000"/>
           <w:lang w:val="pt-PT"/>
         </w:rPr>
         <w:t>Aliquam erat volutpat. Sed at lorem in nunc porta tristique.</w:t>

</xml_diff>

<commit_message>
Aumenta dois paragrafos e um deles é laranja
</commit_message>
<xml_diff>
--- a/teste 1.docx
+++ b/teste 1.docx
@@ -203,7 +203,7 @@
         <w:rPr>
           <w:b/>
           <w:bCs/>
-          <w:lang w:val="pt-PT"/>
+          <w:lang w:val="en-GB"/>
         </w:rPr>
       </w:pPr>
       <w:r>
@@ -211,7 +211,7 @@
           <w:b/>
           <w:bCs/>
           <w:noProof/>
-          <w:lang w:val="pt-PT"/>
+          <w:lang w:val="en-GB"/>
         </w:rPr>
         <w:t>uyubhiibd</w:t>
       </w:r>
@@ -221,7 +221,112 @@
         <w:rPr>
           <w:b/>
           <w:bCs/>
-          <w:lang w:val="pt-PT"/>
+          <w:lang w:val="en-GB"/>
+        </w:rPr>
+      </w:pPr>
+    </w:p>
+    <w:p>
+      <w:pPr>
+        <w:rPr>
+          <w:b/>
+          <w:bCs/>
+          <w:noProof/>
+          <w:color w:val="E97132" w:themeColor="accent2"/>
+          <w:lang w:val="pt-PT"/>
+        </w:rPr>
+      </w:pPr>
+      <w:r>
+        <w:rPr>
+          <w:b/>
+          <w:bCs/>
+          <w:noProof/>
+          <w:color w:val="E97132" w:themeColor="accent2"/>
+          <w:lang w:val="en-GB"/>
+        </w:rPr>
+        <w:t xml:space="preserve">Lorem ipsum dolor sit amet, consectetuer adipiscing elit. </w:t>
+      </w:r>
+      <w:r>
+        <w:rPr>
+          <w:b/>
+          <w:bCs/>
+          <w:noProof/>
+          <w:color w:val="E97132" w:themeColor="accent2"/>
+          <w:lang w:val="pt-PT"/>
+        </w:rPr>
+        <w:t>Maecenas porttitor congue massa. Fusce posuere, magna sed pulvinar ultricies, purus lectus malesuada libero, sit amet commodo magna eros quis urna.</w:t>
+      </w:r>
+    </w:p>
+    <w:p>
+      <w:pPr>
+        <w:rPr>
+          <w:b/>
+          <w:bCs/>
+          <w:noProof/>
+          <w:lang w:val="pt-PT"/>
+        </w:rPr>
+      </w:pPr>
+      <w:r>
+        <w:rPr>
+          <w:b/>
+          <w:bCs/>
+          <w:noProof/>
+          <w:lang w:val="pt-PT"/>
+        </w:rPr>
+        <w:t>Nunc viverra imperdiet enim. Fusce est. Vivamus a tellus.</w:t>
+      </w:r>
+    </w:p>
+    <w:p>
+      <w:pPr>
+        <w:rPr>
+          <w:b/>
+          <w:bCs/>
+          <w:noProof/>
+          <w:lang w:val="en-GB"/>
+        </w:rPr>
+      </w:pPr>
+      <w:r>
+        <w:rPr>
+          <w:b/>
+          <w:bCs/>
+          <w:noProof/>
+          <w:lang w:val="pt-PT"/>
+        </w:rPr>
+        <w:t xml:space="preserve">Pellentesque habitant morbi tristique senectus et netus et malesuada fames ac turpis egestas. </w:t>
+      </w:r>
+      <w:r>
+        <w:rPr>
+          <w:b/>
+          <w:bCs/>
+          <w:noProof/>
+          <w:lang w:val="en-GB"/>
+        </w:rPr>
+        <w:t>Proin pharetra nonummy pede. Mauris et orci.</w:t>
+      </w:r>
+    </w:p>
+    <w:p>
+      <w:pPr>
+        <w:rPr>
+          <w:b/>
+          <w:bCs/>
+          <w:lang w:val="en-GB"/>
+        </w:rPr>
+      </w:pPr>
+      <w:r>
+        <w:rPr>
+          <w:b/>
+          <w:bCs/>
+          <w:noProof/>
+          <w:lang w:val="en-GB"/>
+        </w:rPr>
+        <w:t>Aenean nec lorem. In porttitor. Donec laoreet nonummy augue.</w:t>
+      </w:r>
+    </w:p>
+    <w:p>
+      <w:pPr>
+        <w:rPr>
+          <w:b/>
+          <w:bCs/>
+          <w:lang w:val="en-GB"/>
         </w:rPr>
       </w:pPr>
     </w:p>

</xml_diff>